<commit_message>
Added new data, included chicks, updated figures
</commit_message>
<xml_diff>
--- a/Manuscript/SW_early_life_telomeres_tables_and_figures_v9.docx
+++ b/Manuscript/SW_early_life_telomeres_tables_and_figures_v9.docx
@@ -209,17 +209,9 @@
     </w:p>
     <w:p>
       <w:r>
-        <w:rPr>
-          <w:b/>
-        </w:rPr>
-        <w:t xml:space="preserve">Figure 2</w:t>
-      </w:r>
-    </w:p>
-    <w:p>
-      <w:r>
         <w:drawing>
           <wp:inline>
-            <wp:extent cx="3695700" cy="7391400"/>
+            <wp:extent cx="4610100" cy="8305800"/>
             <wp:effectExtent b="0" l="0" r="0" t="0"/>
             <wp:docPr descr="" id="1" name="Picture"/>
             <a:graphic>
@@ -233,6 +225,63 @@
                   </pic:nvPicPr>
                   <pic:blipFill>
                     <a:blip r:embed="rId22"/>
+                    <a:stretch>
+                      <a:fillRect/>
+                    </a:stretch>
+                  </pic:blipFill>
+                  <pic:spPr bwMode="auto">
+                    <a:xfrm>
+                      <a:off x="0" y="0"/>
+                      <a:ext cx="4610100" cy="8305800"/>
+                    </a:xfrm>
+                    <a:prstGeom prst="rect">
+                      <a:avLst/>
+                    </a:prstGeom>
+                    <a:noFill/>
+                    <a:ln w="9525">
+                      <a:noFill/>
+                      <a:headEnd/>
+                      <a:tailEnd/>
+                    </a:ln>
+                  </pic:spPr>
+                </pic:pic>
+              </a:graphicData>
+            </a:graphic>
+          </wp:inline>
+        </w:drawing>
+      </w:r>
+    </w:p>
+    <w:p>
+      <w:r>
+        <w:t xml:space="preserve">PAGEBREAK</w:t>
+      </w:r>
+    </w:p>
+    <w:p>
+      <w:r>
+        <w:rPr>
+          <w:b/>
+        </w:rPr>
+        <w:t xml:space="preserve">Figure 2</w:t>
+      </w:r>
+    </w:p>
+    <w:p>
+      <w:r>
+        <w:drawing>
+          <wp:inline>
+            <wp:extent cx="3695700" cy="7391400"/>
+            <wp:effectExtent b="0" l="0" r="0" t="0"/>
+            <wp:docPr descr="" id="1" name="Picture"/>
+            <a:graphic>
+              <a:graphicData uri="http://schemas.openxmlformats.org/drawingml/2006/picture">
+                <pic:pic>
+                  <pic:nvPicPr>
+                    <pic:cNvPr descr="../Figures/Figure%203-1.png" id="0" name="Picture"/>
+                    <pic:cNvPicPr>
+                      <a:picLocks noChangeArrowheads="1" noChangeAspect="1"/>
+                    </pic:cNvPicPr>
+                  </pic:nvPicPr>
+                  <pic:blipFill>
+                    <a:blip r:embed="rId23"/>
                     <a:stretch>
                       <a:fillRect/>
                     </a:stretch>
@@ -352,7 +401,7 @@
     </w:lvl>
   </w:abstractNum>
   <w:abstractNum w:abstractNumId="990">
-    <w:nsid w:val="3ddbd26a"/>
+    <w:nsid w:val="3ca9d65b"/>
     <w:multiLevelType w:val="multilevel"/>
     <w:lvl w:ilvl="0">
       <w:numFmt w:val="bullet"/>

</xml_diff>

<commit_message>
Added longitudinal data. General updates.
</commit_message>
<xml_diff>
--- a/Manuscript/SW_early_life_telomeres_tables_and_figures_v9.docx
+++ b/Manuscript/SW_early_life_telomeres_tables_and_figures_v9.docx
@@ -15,13 +15,27 @@
         <w:rPr>
           <w:b/>
         </w:rPr>
-        <w:t xml:space="preserve">Figure 1</w:t>
-      </w:r>
-      <w:r>
-        <w:t xml:space="preserve"> </w:t>
-      </w:r>
-      <w:r>
-        <w:t xml:space="preserve">Factors affecting telomere length in juvenile Seychelles warblers.</w:t>
+        <w:t xml:space="preserve">Figure 3</w:t>
+      </w:r>
+      <w:r>
+        <w:t xml:space="preserve"> </w:t>
+      </w:r>
+      <w:r>
+        <w:t xml:space="preserve">Telomere length and age in juvenile Seychelles warblers. Points and error bars represent mean and 95% confidence intervals, respectively.</w:t>
+      </w:r>
+    </w:p>
+    <w:p>
+      <w:r>
+        <w:rPr>
+          <w:b/>
+        </w:rPr>
+        <w:t xml:space="preserve">Figure 2</w:t>
+      </w:r>
+      <w:r>
+        <w:t xml:space="preserve"> </w:t>
+      </w:r>
+      <w:r>
+        <w:t xml:space="preserve">Factors affecting telomere length in Seychelles warbler chicks.</w:t>
       </w:r>
       <w:r>
         <w:t xml:space="preserve"> </w:t>
@@ -36,7 +50,7 @@
         <w:t xml:space="preserve"> </w:t>
       </w:r>
       <w:r>
-        <w:t xml:space="preserve">Model averaged estimates and 95% confidence intervals (points and error bars, respectively) for all explanatory terms used in a linear model with juvenile telomere length as the response variable. Numbers in brackets are the relative importance of each term in the top model set (see main text for details; Food av = annual food availability, TQ = territory quality).</w:t>
+        <w:t xml:space="preserve">Model averaged estimates and 95% confidence intervals (points and error bars, respectively) for all explanatory terms used in a linear model with juvenile telomere length as the response variable. Numbers in brackets are the relative importance of each term in the top model set (see main text for details; Food av. = annual food availability, TQ = territory quality).</w:t>
       </w:r>
       <w:r>
         <w:t xml:space="preserve"> </w:t>
@@ -51,7 +65,7 @@
         <w:t xml:space="preserve"> </w:t>
       </w:r>
       <w:r>
-        <w:t xml:space="preserve">Annual food availability and</w:t>
+        <w:t xml:space="preserve">Presence/absence of helpers and</w:t>
       </w:r>
       <w:r>
         <w:t xml:space="preserve"> </w:t>
@@ -66,16 +80,16 @@
         <w:t xml:space="preserve"> </w:t>
       </w:r>
       <w:r>
-        <w:t xml:space="preserve">body condition in relation to telomere length. Points and error bars in</w:t>
-      </w:r>
-      <w:r>
-        <w:t xml:space="preserve"> </w:t>
-      </w:r>
-      <w:r>
-        <w:rPr>
-          <w:b/>
-        </w:rPr>
-        <w:t xml:space="preserve">A</w:t>
+        <w:t xml:space="preserve">body mass in relation to raw telomere length. Points and error bars in</w:t>
+      </w:r>
+      <w:r>
+        <w:t xml:space="preserve"> </w:t>
+      </w:r>
+      <w:r>
+        <w:rPr>
+          <w:b/>
+        </w:rPr>
+        <w:t xml:space="preserve">B</w:t>
       </w:r>
       <w:r>
         <w:t xml:space="preserve"> </w:t>
@@ -98,21 +112,36 @@
         <w:t xml:space="preserve"> </w:t>
       </w:r>
       <w:r>
-        <w:t xml:space="preserve">95% confidence interval telomere lengths for each year or group size (means are used for plotting purposes only), and the lines represent fitted values and from linear regressions.</w:t>
-      </w:r>
-    </w:p>
-    <w:p>
-      <w:r>
-        <w:rPr>
-          <w:b/>
-        </w:rPr>
-        <w:t xml:space="preserve">Figure 2</w:t>
-      </w:r>
-      <w:r>
-        <w:t xml:space="preserve"> </w:t>
-      </w:r>
-      <w:r>
-        <w:t xml:space="preserve">Juvenile telomere length and lifespan in Seychelles warblers.</w:t>
+        <w:t xml:space="preserve">95% confidence interval telomere lengths for each group, and the line and shaded areas from</w:t>
+      </w:r>
+      <w:r>
+        <w:t xml:space="preserve"> </w:t>
+      </w:r>
+      <w:r>
+        <w:rPr>
+          <w:b/>
+        </w:rPr>
+        <w:t xml:space="preserve">C</w:t>
+      </w:r>
+      <w:r>
+        <w:t xml:space="preserve"> </w:t>
+      </w:r>
+      <w:r>
+        <w:t xml:space="preserve">represent fitted values and 95% confidence limits from a linear regression.</w:t>
+      </w:r>
+    </w:p>
+    <w:p>
+      <w:r>
+        <w:rPr>
+          <w:b/>
+        </w:rPr>
+        <w:t xml:space="preserve">Figure 3</w:t>
+      </w:r>
+      <w:r>
+        <w:t xml:space="preserve"> </w:t>
+      </w:r>
+      <w:r>
+        <w:t xml:space="preserve">Factors affecting telomere length in juvenile Seychelles warblers.</w:t>
       </w:r>
       <w:r>
         <w:t xml:space="preserve"> </w:t>
@@ -127,7 +156,7 @@
         <w:t xml:space="preserve"> </w:t>
       </w:r>
       <w:r>
-        <w:t xml:space="preserve">Model averaged estimates and 95% confidence intervals (points and error bars, respectively) for all explanatory terms used in a generalised linear model with a poisson error structure and lifespan as the response variable. Only juveniles that survived their first year of life were included in the model. Numbers in brackets are the relative importance of each term in the top model set (see main text for details). Food av = annual food availability, TL = telomere length TQ = territory quality.</w:t>
+        <w:t xml:space="preserve">Model averaged estimates and 95% confidence intervals (points and error bars, respectively) for all explanatory terms used in a linear model with juvenile telomere length as the response variable. Numbers in brackets are the relative importance of each term in the top model set (see main text for details; Food av. = annual food availability, TQ = territory quality).</w:t>
       </w:r>
       <w:r>
         <w:t xml:space="preserve"> </w:t>
@@ -142,7 +171,101 @@
         <w:t xml:space="preserve"> </w:t>
       </w:r>
       <w:r>
-        <w:t xml:space="preserve">Raw telomere length and annual food availability in relation to lifespan. Annual food availability was modeled as a covariate (see main text for details) but is plotted as a factor here for visualisation purposes. The lines represent fitted values from a Poisson regression.</w:t>
+        <w:t xml:space="preserve">Raw telomere length in relation to annual food availability Points and error bars in</w:t>
+      </w:r>
+      <w:r>
+        <w:t xml:space="preserve"> </w:t>
+      </w:r>
+      <w:r>
+        <w:rPr>
+          <w:b/>
+        </w:rPr>
+        <w:t xml:space="preserve">B</w:t>
+      </w:r>
+      <w:r>
+        <w:t xml:space="preserve"> </w:t>
+      </w:r>
+      <w:r>
+        <w:t xml:space="preserve">are mean</w:t>
+      </w:r>
+      <w:r>
+        <w:t xml:space="preserve"> </w:t>
+      </w:r>
+      <m:oMath>
+        <m:r>
+          <m:rPr>
+            <m:sty m:val="p"/>
+          </m:rPr>
+          <m:t>±</m:t>
+        </m:r>
+      </m:oMath>
+      <w:r>
+        <w:t xml:space="preserve"> </w:t>
+      </w:r>
+      <w:r>
+        <w:t xml:space="preserve">95% confidence interval telomere lengths for each year (means are used for plotting purposes only), and the line and shaded areas represent fitted values and 95% confidence limits from a linear regression.</w:t>
+      </w:r>
+    </w:p>
+    <w:p>
+      <w:r>
+        <w:rPr>
+          <w:b/>
+        </w:rPr>
+        <w:t xml:space="preserve">Figure 4</w:t>
+      </w:r>
+      <w:r>
+        <w:t xml:space="preserve"> </w:t>
+      </w:r>
+      <w:r>
+        <w:t xml:space="preserve">Juvenile telomere length and survival in chick (</w:t>
+      </w:r>
+      <w:r>
+        <w:rPr>
+          <w:b/>
+        </w:rPr>
+        <w:t xml:space="preserve">A,B</w:t>
+      </w:r>
+      <w:r>
+        <w:t xml:space="preserve">) and juvenile (</w:t>
+      </w:r>
+      <w:r>
+        <w:rPr>
+          <w:b/>
+        </w:rPr>
+        <w:t xml:space="preserve">C,D</w:t>
+      </w:r>
+      <w:r>
+        <w:t xml:space="preserve">) Seychelles warblers.</w:t>
+      </w:r>
+      <w:r>
+        <w:t xml:space="preserve"> </w:t>
+      </w:r>
+      <w:r>
+        <w:rPr>
+          <w:b/>
+        </w:rPr>
+        <w:t xml:space="preserve">A,C</w:t>
+      </w:r>
+      <w:r>
+        <w:t xml:space="preserve"> </w:t>
+      </w:r>
+      <w:r>
+        <w:t xml:space="preserve">Model averaged estimates and 95% confidence intervals (points and error bars, respectively) for all explanatory terms used in a parametric survival model (see main text for details). Food av = annual food availability, Tel. length = telomere length.</w:t>
+      </w:r>
+      <w:r>
+        <w:t xml:space="preserve"> </w:t>
+      </w:r>
+      <w:r>
+        <w:rPr>
+          <w:b/>
+        </w:rPr>
+        <w:t xml:space="preserve">B,D</w:t>
+      </w:r>
+      <w:r>
+        <w:t xml:space="preserve"> </w:t>
+      </w:r>
+      <w:r>
+        <w:t xml:space="preserve">Kaplan-Meier curves showing the relationship between telomere length and survival. Telomere length was modelled as a covariate, but is binned into groups here for visualisation purposes (long and short = greater than or less than median telomere length, repectively).</w:t>
       </w:r>
     </w:p>
     <w:p>
@@ -162,7 +285,7 @@
       <w:r>
         <w:drawing>
           <wp:inline>
-            <wp:extent cx="5440680" cy="6113754"/>
+            <wp:extent cx="4610100" cy="3695700"/>
             <wp:effectExtent b="0" l="0" r="0" t="0"/>
             <wp:docPr descr="" id="1" name="Picture"/>
             <a:graphic>
@@ -176,6 +299,63 @@
                   </pic:nvPicPr>
                   <pic:blipFill>
                     <a:blip r:embed="rId21"/>
+                    <a:stretch>
+                      <a:fillRect/>
+                    </a:stretch>
+                  </pic:blipFill>
+                  <pic:spPr bwMode="auto">
+                    <a:xfrm>
+                      <a:off x="0" y="0"/>
+                      <a:ext cx="4610100" cy="3695700"/>
+                    </a:xfrm>
+                    <a:prstGeom prst="rect">
+                      <a:avLst/>
+                    </a:prstGeom>
+                    <a:noFill/>
+                    <a:ln w="9525">
+                      <a:noFill/>
+                      <a:headEnd/>
+                      <a:tailEnd/>
+                    </a:ln>
+                  </pic:spPr>
+                </pic:pic>
+              </a:graphicData>
+            </a:graphic>
+          </wp:inline>
+        </w:drawing>
+      </w:r>
+    </w:p>
+    <w:p>
+      <w:r>
+        <w:t xml:space="preserve">PAGEBREAK</w:t>
+      </w:r>
+    </w:p>
+    <w:p>
+      <w:r>
+        <w:rPr>
+          <w:b/>
+        </w:rPr>
+        <w:t xml:space="preserve">Figure 2</w:t>
+      </w:r>
+    </w:p>
+    <w:p>
+      <w:r>
+        <w:drawing>
+          <wp:inline>
+            <wp:extent cx="5440680" cy="6113754"/>
+            <wp:effectExtent b="0" l="0" r="0" t="0"/>
+            <wp:docPr descr="" id="1" name="Picture"/>
+            <a:graphic>
+              <a:graphicData uri="http://schemas.openxmlformats.org/drawingml/2006/picture">
+                <pic:pic>
+                  <pic:nvPicPr>
+                    <pic:cNvPr descr="../Figures/Figure%202-1.png" id="0" name="Picture"/>
+                    <pic:cNvPicPr>
+                      <a:picLocks noChangeArrowheads="1" noChangeAspect="1"/>
+                    </pic:cNvPicPr>
+                  </pic:nvPicPr>
+                  <pic:blipFill>
+                    <a:blip r:embed="rId22"/>
                     <a:stretch>
                       <a:fillRect/>
                     </a:stretch>
@@ -209,6 +389,14 @@
     </w:p>
     <w:p>
       <w:r>
+        <w:rPr>
+          <w:b/>
+        </w:rPr>
+        <w:t xml:space="preserve">Figure 3</w:t>
+      </w:r>
+    </w:p>
+    <w:p>
+      <w:r>
         <w:drawing>
           <wp:inline>
             <wp:extent cx="4610100" cy="8305800"/>
@@ -218,13 +406,13 @@
               <a:graphicData uri="http://schemas.openxmlformats.org/drawingml/2006/picture">
                 <pic:pic>
                   <pic:nvPicPr>
-                    <pic:cNvPr descr="../Figures/Figure%202-1.png" id="0" name="Picture"/>
+                    <pic:cNvPr descr="../Figures/Figure%203-1.png" id="0" name="Picture"/>
                     <pic:cNvPicPr>
                       <a:picLocks noChangeArrowheads="1" noChangeAspect="1"/>
                     </pic:cNvPicPr>
                   </pic:nvPicPr>
                   <pic:blipFill>
-                    <a:blip r:embed="rId22"/>
+                    <a:blip r:embed="rId23"/>
                     <a:stretch>
                       <a:fillRect/>
                     </a:stretch>
@@ -261,27 +449,27 @@
         <w:rPr>
           <w:b/>
         </w:rPr>
-        <w:t xml:space="preserve">Figure 2</w:t>
+        <w:t xml:space="preserve">Figure 4</w:t>
       </w:r>
     </w:p>
     <w:p>
       <w:r>
         <w:drawing>
           <wp:inline>
-            <wp:extent cx="3695700" cy="7391400"/>
+            <wp:extent cx="5440680" cy="5440680"/>
             <wp:effectExtent b="0" l="0" r="0" t="0"/>
             <wp:docPr descr="" id="1" name="Picture"/>
             <a:graphic>
               <a:graphicData uri="http://schemas.openxmlformats.org/drawingml/2006/picture">
                 <pic:pic>
                   <pic:nvPicPr>
-                    <pic:cNvPr descr="../Figures/Figure%203-1.png" id="0" name="Picture"/>
+                    <pic:cNvPr descr="../Figures/Figure%204-1.png" id="0" name="Picture"/>
                     <pic:cNvPicPr>
                       <a:picLocks noChangeArrowheads="1" noChangeAspect="1"/>
                     </pic:cNvPicPr>
                   </pic:nvPicPr>
                   <pic:blipFill>
-                    <a:blip r:embed="rId23"/>
+                    <a:blip r:embed="rId24"/>
                     <a:stretch>
                       <a:fillRect/>
                     </a:stretch>
@@ -289,7 +477,7 @@
                   <pic:spPr bwMode="auto">
                     <a:xfrm>
                       <a:off x="0" y="0"/>
-                      <a:ext cx="3695700" cy="7391400"/>
+                      <a:ext cx="5440680" cy="5440680"/>
                     </a:xfrm>
                     <a:prstGeom prst="rect">
                       <a:avLst/>
@@ -401,7 +589,7 @@
     </w:lvl>
   </w:abstractNum>
   <w:abstractNum w:abstractNumId="990">
-    <w:nsid w:val="3ca9d65b"/>
+    <w:nsid w:val="1043ba4b"/>
     <w:multiLevelType w:val="multilevel"/>
     <w:lvl w:ilvl="0">
       <w:numFmt w:val="bullet"/>

</xml_diff>

<commit_message>
More manuscript updates - mainly results
</commit_message>
<xml_diff>
--- a/Manuscript/SW_early_life_telomeres_tables_and_figures_v9.docx
+++ b/Manuscript/SW_early_life_telomeres_tables_and_figures_v9.docx
@@ -21,242 +21,7 @@
         <w:t xml:space="preserve"> </w:t>
       </w:r>
       <w:r>
-        <w:t xml:space="preserve">Telomere length and age Seychelles warblers, based on cross-sectional</w:t>
-      </w:r>
-      <w:r>
-        <w:t xml:space="preserve"> </w:t>
-      </w:r>
-      <w:r>
-        <w:rPr>
-          <w:b/>
-        </w:rPr>
-        <w:t xml:space="preserve">(A)</w:t>
-      </w:r>
-      <w:r>
-        <w:t xml:space="preserve"> </w:t>
-      </w:r>
-      <w:r>
-        <w:t xml:space="preserve">and longitudinal</w:t>
-      </w:r>
-      <w:r>
-        <w:t xml:space="preserve"> </w:t>
-      </w:r>
-      <w:r>
-        <w:rPr>
-          <w:b/>
-        </w:rPr>
-        <w:t xml:space="preserve">(B)</w:t>
-      </w:r>
-      <w:r>
-        <w:t xml:space="preserve"> </w:t>
-      </w:r>
-      <w:r>
-        <w:t xml:space="preserve">data. Points and error bars represent mean and 95% confidence intervals, respectively. In</w:t>
-      </w:r>
-      <w:r>
-        <w:t xml:space="preserve"> </w:t>
-      </w:r>
-      <w:r>
-        <w:rPr>
-          <w:b/>
-        </w:rPr>
-        <w:t xml:space="preserve">B</w:t>
-      </w:r>
-      <w:r>
-        <w:t xml:space="preserve">, telomere loss is a standardised and corrected rate (see methods for details) based on differences in telomere length between the sampling event of birds as a juvnile, and the first available sampling as an adult. Values above zero indicate telomere shortening in early life.</w:t>
-      </w:r>
-    </w:p>
-    <w:p>
-      <w:r>
-        <w:rPr>
-          <w:b/>
-        </w:rPr>
-        <w:t xml:space="preserve">Figure 2</w:t>
-      </w:r>
-      <w:r>
-        <w:t xml:space="preserve"> </w:t>
-      </w:r>
-      <w:r>
-        <w:t xml:space="preserve">Temporal variation in early-life telomere length in the Seychelles warbler based on cross-sectional</w:t>
-      </w:r>
-      <w:r>
-        <w:t xml:space="preserve"> </w:t>
-      </w:r>
-      <w:r>
-        <w:rPr>
-          <w:b/>
-        </w:rPr>
-        <w:t xml:space="preserve">(A,B)</w:t>
-      </w:r>
-      <w:r>
-        <w:t xml:space="preserve"> </w:t>
-      </w:r>
-      <w:r>
-        <w:t xml:space="preserve">and longitudinal</w:t>
-      </w:r>
-      <w:r>
-        <w:t xml:space="preserve"> </w:t>
-      </w:r>
-      <w:r>
-        <w:rPr>
-          <w:b/>
-        </w:rPr>
-        <w:t xml:space="preserve">(C,D)</w:t>
-      </w:r>
-      <w:r>
-        <w:t xml:space="preserve"> </w:t>
-      </w:r>
-      <w:r>
-        <w:t xml:space="preserve">data (see Figure 1 and main text for details). Points and error bars represent mean and standard error telomere length for each summer (blue) or winter (red) field season. In</w:t>
-      </w:r>
-      <w:r>
-        <w:t xml:space="preserve"> </w:t>
-      </w:r>
-      <w:r>
-        <w:rPr>
-          <w:b/>
-        </w:rPr>
-        <w:t xml:space="preserve">A</w:t>
-      </w:r>
-      <w:r>
-        <w:t xml:space="preserve"> </w:t>
-      </w:r>
-      <w:r>
-        <w:t xml:space="preserve">and</w:t>
-      </w:r>
-      <w:r>
-        <w:t xml:space="preserve"> </w:t>
-      </w:r>
-      <w:r>
-        <w:rPr>
-          <w:b/>
-        </w:rPr>
-        <w:t xml:space="preserve">C</w:t>
-      </w:r>
-      <w:r>
-        <w:t xml:space="preserve"> </w:t>
-      </w:r>
-      <w:r>
-        <w:t xml:space="preserve">points are ordered temporally, while in</w:t>
-      </w:r>
-      <w:r>
-        <w:t xml:space="preserve"> </w:t>
-      </w:r>
-      <w:r>
-        <w:rPr>
-          <w:b/>
-        </w:rPr>
-        <w:t xml:space="preserve">B</w:t>
-      </w:r>
-      <w:r>
-        <w:t xml:space="preserve"> </w:t>
-      </w:r>
-      <w:r>
-        <w:t xml:space="preserve">and</w:t>
-      </w:r>
-      <w:r>
-        <w:t xml:space="preserve"> </w:t>
-      </w:r>
-      <w:r>
-        <w:rPr>
-          <w:b/>
-        </w:rPr>
-        <w:t xml:space="preserve">D</w:t>
-      </w:r>
-      <w:r>
-        <w:t xml:space="preserve"> </w:t>
-      </w:r>
-      <w:r>
-        <w:t xml:space="preserve">telomerelength/loss per season is plotted against island wide food availability.</w:t>
-      </w:r>
-    </w:p>
-    <w:p>
-      <w:r>
-        <w:rPr>
-          <w:b/>
-        </w:rPr>
-        <w:t xml:space="preserve">Figure 3</w:t>
-      </w:r>
-      <w:r>
-        <w:t xml:space="preserve"> </w:t>
-      </w:r>
-      <w:r>
-        <w:t xml:space="preserve">Factors affecting telomere length in Seychelles warbler chicks.</w:t>
-      </w:r>
-      <w:r>
-        <w:t xml:space="preserve"> </w:t>
-      </w:r>
-      <w:r>
-        <w:rPr>
-          <w:b/>
-        </w:rPr>
-        <w:t xml:space="preserve">A</w:t>
-      </w:r>
-      <w:r>
-        <w:t xml:space="preserve"> </w:t>
-      </w:r>
-      <w:r>
-        <w:t xml:space="preserve">Model averaged estimates and 95% confidence intervals (points and error bars, respectively) for all explanatory terms used in a linear model with juvenile telomere length as the response variable. Numbers in brackets are the relative importance of each term in the top model set (see main text for details; Food av. = annual food availability, TQ = territory quality).</w:t>
-      </w:r>
-      <w:r>
-        <w:t xml:space="preserve"> </w:t>
-      </w:r>
-      <w:r>
-        <w:rPr>
-          <w:b/>
-        </w:rPr>
-        <w:t xml:space="preserve">B</w:t>
-      </w:r>
-      <w:r>
-        <w:t xml:space="preserve"> </w:t>
-      </w:r>
-      <w:r>
-        <w:t xml:space="preserve">Presence/absence of helpers,</w:t>
-      </w:r>
-      <w:r>
-        <w:t xml:space="preserve"> </w:t>
-      </w:r>
-      <w:r>
-        <w:rPr>
-          <w:b/>
-        </w:rPr>
-        <w:t xml:space="preserve">C</w:t>
-      </w:r>
-      <w:r>
-        <w:t xml:space="preserve"> </w:t>
-      </w:r>
-      <w:r>
-        <w:t xml:space="preserve">sex and</w:t>
-      </w:r>
-      <w:r>
-        <w:t xml:space="preserve"> </w:t>
-      </w:r>
-      <w:r>
-        <w:rPr>
-          <w:b/>
-        </w:rPr>
-        <w:t xml:space="preserve">D</w:t>
-      </w:r>
-      <w:r>
-        <w:t xml:space="preserve"> </w:t>
-      </w:r>
-      <w:r>
-        <w:t xml:space="preserve">tarsus length in relation to raw telomere length. Points and error bars in</w:t>
-      </w:r>
-      <w:r>
-        <w:t xml:space="preserve"> </w:t>
-      </w:r>
-      <w:r>
-        <w:rPr>
-          <w:b/>
-        </w:rPr>
-        <w:t xml:space="preserve">B and C</w:t>
-      </w:r>
-      <w:r>
-        <w:t xml:space="preserve"> </w:t>
-      </w:r>
-      <w:r>
-        <w:t xml:space="preserve">are mean</w:t>
+        <w:t xml:space="preserve">Telomere length (mean</w:t>
       </w:r>
       <w:r>
         <w:t xml:space="preserve"> </w:t>
@@ -273,7 +38,138 @@
         <w:t xml:space="preserve"> </w:t>
       </w:r>
       <w:r>
-        <w:t xml:space="preserve">standard error telomere lengths for each group, and the line and shaded areas from</w:t>
+        <w:t xml:space="preserve">s.e.) and age Seychelles warblers, based on cross-sectional</w:t>
+      </w:r>
+      <w:r>
+        <w:t xml:space="preserve"> </w:t>
+      </w:r>
+      <w:r>
+        <w:rPr>
+          <w:b/>
+        </w:rPr>
+        <w:t xml:space="preserve">(A)</w:t>
+      </w:r>
+      <w:r>
+        <w:t xml:space="preserve"> </w:t>
+      </w:r>
+      <w:r>
+        <w:t xml:space="preserve">and longitudinal</w:t>
+      </w:r>
+      <w:r>
+        <w:t xml:space="preserve"> </w:t>
+      </w:r>
+      <w:r>
+        <w:rPr>
+          <w:b/>
+        </w:rPr>
+        <w:t xml:space="preserve">(B)</w:t>
+      </w:r>
+      <w:r>
+        <w:t xml:space="preserve"> </w:t>
+      </w:r>
+      <w:r>
+        <w:t xml:space="preserve">data. In</w:t>
+      </w:r>
+      <w:r>
+        <w:t xml:space="preserve"> </w:t>
+      </w:r>
+      <w:r>
+        <w:rPr>
+          <w:b/>
+        </w:rPr>
+        <w:t xml:space="preserve">B</w:t>
+      </w:r>
+      <w:r>
+        <w:t xml:space="preserve">, telomere loss is a standardised and corrected rate (see methods for details) based on the difference in telomere length from the sample taken from birds in their first year of life, and the first available sampling as an adult. Values above zero indicate telomere shortening in early life.</w:t>
+      </w:r>
+    </w:p>
+    <w:p>
+      <w:r>
+        <w:rPr>
+          <w:b/>
+        </w:rPr>
+        <w:t xml:space="preserve">Figure 2</w:t>
+      </w:r>
+      <w:r>
+        <w:t xml:space="preserve"> </w:t>
+      </w:r>
+      <w:r>
+        <w:t xml:space="preserve">Temporal variation in early-life telomere dynamics in the Seychelles warbler based on cross-sectional</w:t>
+      </w:r>
+      <w:r>
+        <w:t xml:space="preserve"> </w:t>
+      </w:r>
+      <w:r>
+        <w:rPr>
+          <w:b/>
+        </w:rPr>
+        <w:t xml:space="preserve">(A,B)</w:t>
+      </w:r>
+      <w:r>
+        <w:t xml:space="preserve"> </w:t>
+      </w:r>
+      <w:r>
+        <w:t xml:space="preserve">and longitudinal</w:t>
+      </w:r>
+      <w:r>
+        <w:t xml:space="preserve"> </w:t>
+      </w:r>
+      <w:r>
+        <w:rPr>
+          <w:b/>
+        </w:rPr>
+        <w:t xml:space="preserve">(C,D)</w:t>
+      </w:r>
+      <w:r>
+        <w:t xml:space="preserve"> </w:t>
+      </w:r>
+      <w:r>
+        <w:t xml:space="preserve">data (see Fig. 1 and main text for details). Points and error bars represent mean and standard error telomere length for all birds born in each summer (blue) or winter (red) breeding season. In</w:t>
+      </w:r>
+      <w:r>
+        <w:t xml:space="preserve"> </w:t>
+      </w:r>
+      <w:r>
+        <w:rPr>
+          <w:b/>
+        </w:rPr>
+        <w:t xml:space="preserve">A</w:t>
+      </w:r>
+      <w:r>
+        <w:t xml:space="preserve"> </w:t>
+      </w:r>
+      <w:r>
+        <w:t xml:space="preserve">and</w:t>
+      </w:r>
+      <w:r>
+        <w:t xml:space="preserve"> </w:t>
+      </w:r>
+      <w:r>
+        <w:rPr>
+          <w:b/>
+        </w:rPr>
+        <w:t xml:space="preserve">C</w:t>
+      </w:r>
+      <w:r>
+        <w:t xml:space="preserve"> </w:t>
+      </w:r>
+      <w:r>
+        <w:t xml:space="preserve">points are ordered temporally, while in</w:t>
+      </w:r>
+      <w:r>
+        <w:t xml:space="preserve"> </w:t>
+      </w:r>
+      <w:r>
+        <w:rPr>
+          <w:b/>
+        </w:rPr>
+        <w:t xml:space="preserve">B</w:t>
+      </w:r>
+      <w:r>
+        <w:t xml:space="preserve"> </w:t>
+      </w:r>
+      <w:r>
+        <w:t xml:space="preserve">and</w:t>
       </w:r>
       <w:r>
         <w:t xml:space="preserve"> </w:t>
@@ -288,6 +184,112 @@
         <w:t xml:space="preserve"> </w:t>
       </w:r>
       <w:r>
+        <w:t xml:space="preserve">telomere length/loss for each season is plotted against island-wide food availability. Lines and shaded areas represent fitted values and 95% confidence limits from a linear regression.</w:t>
+      </w:r>
+    </w:p>
+    <w:p>
+      <w:r>
+        <w:rPr>
+          <w:b/>
+        </w:rPr>
+        <w:t xml:space="preserve">Figure 3</w:t>
+      </w:r>
+      <w:r>
+        <w:t xml:space="preserve"> </w:t>
+      </w:r>
+      <w:r>
+        <w:t xml:space="preserve">Factors affecting telomere length in Seychelles warbler chicks.</w:t>
+      </w:r>
+      <w:r>
+        <w:t xml:space="preserve"> </w:t>
+      </w:r>
+      <w:r>
+        <w:rPr>
+          <w:b/>
+        </w:rPr>
+        <w:t xml:space="preserve">A</w:t>
+      </w:r>
+      <w:r>
+        <w:t xml:space="preserve"> </w:t>
+      </w:r>
+      <w:r>
+        <w:t xml:space="preserve">Model averaged estimates and 95% confidence intervals for all explanatory terms used in a linear model with telomere length as the response variable. Numbers in brackets are the relative importance of each term in the top model set (see main text for details; TQ = territory quality).</w:t>
+      </w:r>
+      <w:r>
+        <w:t xml:space="preserve"> </w:t>
+      </w:r>
+      <w:r>
+        <w:rPr>
+          <w:b/>
+        </w:rPr>
+        <w:t xml:space="preserve">B</w:t>
+      </w:r>
+      <w:r>
+        <w:t xml:space="preserve"> </w:t>
+      </w:r>
+      <w:r>
+        <w:t xml:space="preserve">Presence/absence of helpers and</w:t>
+      </w:r>
+      <w:r>
+        <w:t xml:space="preserve"> </w:t>
+      </w:r>
+      <w:r>
+        <w:rPr>
+          <w:b/>
+        </w:rPr>
+        <w:t xml:space="preserve">c</w:t>
+      </w:r>
+      <w:r>
+        <w:t xml:space="preserve"> </w:t>
+      </w:r>
+      <w:r>
+        <w:t xml:space="preserve">tarsus length in relation to raw telomere length. Points and error bars in</w:t>
+      </w:r>
+      <w:r>
+        <w:t xml:space="preserve"> </w:t>
+      </w:r>
+      <w:r>
+        <w:rPr>
+          <w:b/>
+        </w:rPr>
+        <w:t xml:space="preserve">B</w:t>
+      </w:r>
+      <w:r>
+        <w:t xml:space="preserve"> </w:t>
+      </w:r>
+      <w:r>
+        <w:t xml:space="preserve">are mean</w:t>
+      </w:r>
+      <w:r>
+        <w:t xml:space="preserve"> </w:t>
+      </w:r>
+      <m:oMath>
+        <m:r>
+          <m:rPr>
+            <m:sty m:val="p"/>
+          </m:rPr>
+          <m:t>±</m:t>
+        </m:r>
+      </m:oMath>
+      <w:r>
+        <w:t xml:space="preserve"> </w:t>
+      </w:r>
+      <w:r>
+        <w:t xml:space="preserve">s.e., and the line and shaded areas from</w:t>
+      </w:r>
+      <w:r>
+        <w:t xml:space="preserve"> </w:t>
+      </w:r>
+      <w:r>
+        <w:rPr>
+          <w:b/>
+        </w:rPr>
+        <w:t xml:space="preserve">C</w:t>
+      </w:r>
+      <w:r>
+        <w:t xml:space="preserve"> </w:t>
+      </w:r>
+      <w:r>
         <w:t xml:space="preserve">represent fitted values and 95% confidence limits from a linear regression.</w:t>
       </w:r>
     </w:p>
@@ -302,10 +304,109 @@
         <w:t xml:space="preserve"> </w:t>
       </w:r>
       <w:r>
-        <w:t xml:space="preserve">Factors affecting telomere length in juvenile Seychelles warblers.</w:t>
-      </w:r>
-      <w:r>
-        <w:t xml:space="preserve"> </w:t>
+        <w:t xml:space="preserve">Factors affecting telomere length in Seychelles warblers fledglings</w:t>
+      </w:r>
+      <w:r>
+        <w:t xml:space="preserve"> </w:t>
+      </w:r>
+      <w:r>
+        <w:rPr>
+          <w:b/>
+        </w:rPr>
+        <w:t xml:space="preserve">(A)</w:t>
+      </w:r>
+      <w:r>
+        <w:t xml:space="preserve"> </w:t>
+      </w:r>
+      <w:r>
+        <w:t xml:space="preserve">and subadults</w:t>
+      </w:r>
+      <w:r>
+        <w:t xml:space="preserve"> </w:t>
+      </w:r>
+      <w:r>
+        <w:rPr>
+          <w:b/>
+        </w:rPr>
+        <w:t xml:space="preserve">(B)</w:t>
+      </w:r>
+      <w:r>
+        <w:t xml:space="preserve">. Points and error bars represent model averaged estimates and 95% confidence intervals for all explanatory terms used in a linear model with telomere length as the response variable. Numbers in brackets are the relative importance of each term in the top model set (see main text for details; TQ = territory quality).</w:t>
+      </w:r>
+    </w:p>
+    <w:p>
+      <w:r>
+        <w:rPr>
+          <w:b/>
+        </w:rPr>
+        <w:t xml:space="preserve">Figure 5</w:t>
+      </w:r>
+      <w:r>
+        <w:t xml:space="preserve"> </w:t>
+      </w:r>
+      <w:r>
+        <w:t xml:space="preserve">Temporal variation in early-life telomere dynamics and lifespan in the Seychelles warbler, based on cross-sectional</w:t>
+      </w:r>
+      <w:r>
+        <w:t xml:space="preserve"> </w:t>
+      </w:r>
+      <w:r>
+        <w:rPr>
+          <w:b/>
+        </w:rPr>
+        <w:t xml:space="preserve">(A)</w:t>
+      </w:r>
+      <w:r>
+        <w:t xml:space="preserve"> </w:t>
+      </w:r>
+      <w:r>
+        <w:t xml:space="preserve">and longitudinal</w:t>
+      </w:r>
+      <w:r>
+        <w:t xml:space="preserve"> </w:t>
+      </w:r>
+      <w:r>
+        <w:rPr>
+          <w:b/>
+        </w:rPr>
+        <w:t xml:space="preserve">(B)</w:t>
+      </w:r>
+      <w:r>
+        <w:t xml:space="preserve"> </w:t>
+      </w:r>
+      <w:r>
+        <w:t xml:space="preserve">data (see Fig. 1 and main text for details). Points and error bars represent means and</w:t>
+      </w:r>
+      <w:r>
+        <w:t xml:space="preserve"> </w:t>
+      </w:r>
+      <m:oMath>
+        <m:r>
+          <m:rPr>
+            <m:sty m:val="p"/>
+          </m:rPr>
+          <m:t>±</m:t>
+        </m:r>
+      </m:oMath>
+      <w:r>
+        <w:t xml:space="preserve"> </w:t>
+      </w:r>
+      <w:r>
+        <w:t xml:space="preserve">s.e., respectively.</w:t>
+      </w:r>
+    </w:p>
+    <w:p>
+      <w:r>
+        <w:rPr>
+          <w:b/>
+        </w:rPr>
+        <w:t xml:space="preserve">Figure 6</w:t>
+      </w:r>
+      <w:r>
+        <w:t xml:space="preserve"> </w:t>
+      </w:r>
+      <w:r>
+        <w:t xml:space="preserve">Kaplan-Meier curves showing the relationship between telomere length and survival in chick (</w:t>
       </w:r>
       <w:r>
         <w:rPr>
@@ -314,39 +415,22 @@
         <w:t xml:space="preserve">A</w:t>
       </w:r>
       <w:r>
-        <w:t xml:space="preserve"> </w:t>
-      </w:r>
-      <w:r>
-        <w:t xml:space="preserve">Model averaged estimates and 95% confidence intervals (points and error bars, respectively) for all explanatory terms used in a linear model with juvenile telomere length as the response variable. Numbers in brackets are the relative importance of each term in the top model set (see main text for details; Food av. = annual food availability, TQ = territory quality).</w:t>
-      </w:r>
-    </w:p>
-    <w:p>
-      <w:r>
-        <w:rPr>
-          <w:b/>
-        </w:rPr>
-        <w:t xml:space="preserve">Figure 5</w:t>
-      </w:r>
-      <w:r>
-        <w:t xml:space="preserve"> </w:t>
-      </w:r>
-      <w:r>
-        <w:t xml:space="preserve">Kaplan-Meier curves showing the relationship between telomere length and survival in chick (</w:t>
-      </w:r>
-      <w:r>
-        <w:rPr>
-          <w:b/>
-        </w:rPr>
-        <w:t xml:space="preserve">A</w:t>
-      </w:r>
-      <w:r>
-        <w:t xml:space="preserve">) and juvenile (</w:t>
+        <w:t xml:space="preserve">), fledgling (</w:t>
       </w:r>
       <w:r>
         <w:rPr>
           <w:b/>
         </w:rPr>
         <w:t xml:space="preserve">B</w:t>
+      </w:r>
+      <w:r>
+        <w:t xml:space="preserve">) and sub-adult (</w:t>
+      </w:r>
+      <w:r>
+        <w:rPr>
+          <w:b/>
+        </w:rPr>
+        <w:t xml:space="preserve">C</w:t>
       </w:r>
       <w:r>
         <w:t xml:space="preserve">) Seychelles warblers. Telomere length is binned into groups here for visualisation purposes only (long and short = greater than or less than median telomere length, repectively).</w:t>
@@ -369,7 +453,7 @@
       <w:r>
         <w:drawing>
           <wp:inline>
-            <wp:extent cx="5440680" cy="6113754"/>
+            <wp:extent cx="5440680" cy="8161020"/>
             <wp:effectExtent b="0" l="0" r="0" t="0"/>
             <wp:docPr descr="" id="1" name="Picture"/>
             <a:graphic>
@@ -390,7 +474,7 @@
                   <pic:spPr bwMode="auto">
                     <a:xfrm>
                       <a:off x="0" y="0"/>
-                      <a:ext cx="5440680" cy="6113754"/>
+                      <a:ext cx="5440680" cy="8161020"/>
                     </a:xfrm>
                     <a:prstGeom prst="rect">
                       <a:avLst/>
@@ -483,7 +567,7 @@
       <w:r>
         <w:drawing>
           <wp:inline>
-            <wp:extent cx="5440680" cy="6113754"/>
+            <wp:extent cx="5440680" cy="5440680"/>
             <wp:effectExtent b="0" l="0" r="0" t="0"/>
             <wp:docPr descr="" id="1" name="Picture"/>
             <a:graphic>
@@ -504,7 +588,7 @@
                   <pic:spPr bwMode="auto">
                     <a:xfrm>
                       <a:off x="0" y="0"/>
-                      <a:ext cx="5440680" cy="6113754"/>
+                      <a:ext cx="5440680" cy="5440680"/>
                     </a:xfrm>
                     <a:prstGeom prst="rect">
                       <a:avLst/>
@@ -597,7 +681,7 @@
       <w:r>
         <w:drawing>
           <wp:inline>
-            <wp:extent cx="4610100" cy="7391400"/>
+            <wp:extent cx="3695700" cy="7391400"/>
             <wp:effectExtent b="0" l="0" r="0" t="0"/>
             <wp:docPr descr="" id="1" name="Picture"/>
             <a:graphic>
@@ -618,7 +702,64 @@
                   <pic:spPr bwMode="auto">
                     <a:xfrm>
                       <a:off x="0" y="0"/>
-                      <a:ext cx="4610100" cy="7391400"/>
+                      <a:ext cx="3695700" cy="7391400"/>
+                    </a:xfrm>
+                    <a:prstGeom prst="rect">
+                      <a:avLst/>
+                    </a:prstGeom>
+                    <a:noFill/>
+                    <a:ln w="9525">
+                      <a:noFill/>
+                      <a:headEnd/>
+                      <a:tailEnd/>
+                    </a:ln>
+                  </pic:spPr>
+                </pic:pic>
+              </a:graphicData>
+            </a:graphic>
+          </wp:inline>
+        </w:drawing>
+      </w:r>
+    </w:p>
+    <w:p>
+      <w:r>
+        <w:t xml:space="preserve">PAGEBREAK</w:t>
+      </w:r>
+    </w:p>
+    <w:p>
+      <w:r>
+        <w:rPr>
+          <w:b/>
+        </w:rPr>
+        <w:t xml:space="preserve">Figure 6</w:t>
+      </w:r>
+    </w:p>
+    <w:p>
+      <w:r>
+        <w:drawing>
+          <wp:inline>
+            <wp:extent cx="3695700" cy="8305800"/>
+            <wp:effectExtent b="0" l="0" r="0" t="0"/>
+            <wp:docPr descr="" id="1" name="Picture"/>
+            <a:graphic>
+              <a:graphicData uri="http://schemas.openxmlformats.org/drawingml/2006/picture">
+                <pic:pic>
+                  <pic:nvPicPr>
+                    <pic:cNvPr descr="../Figures/Figure%206-1.png" id="0" name="Picture"/>
+                    <pic:cNvPicPr>
+                      <a:picLocks noChangeArrowheads="1" noChangeAspect="1"/>
+                    </pic:cNvPicPr>
+                  </pic:nvPicPr>
+                  <pic:blipFill>
+                    <a:blip r:embed="rId26"/>
+                    <a:stretch>
+                      <a:fillRect/>
+                    </a:stretch>
+                  </pic:blipFill>
+                  <pic:spPr bwMode="auto">
+                    <a:xfrm>
+                      <a:off x="0" y="0"/>
+                      <a:ext cx="3695700" cy="8305800"/>
                     </a:xfrm>
                     <a:prstGeom prst="rect">
                       <a:avLst/>
@@ -839,7 +980,7 @@
     </w:lvl>
   </w:abstractNum>
   <w:abstractNum w:abstractNumId="990">
-    <w:nsid w:val="a51d8544"/>
+    <w:nsid w:val="51f8ca05"/>
     <w:multiLevelType w:val="multilevel"/>
     <w:lvl w:ilvl="0">
       <w:numFmt w:val="bullet"/>

</xml_diff>

<commit_message>
Discussion and results work
</commit_message>
<xml_diff>
--- a/Manuscript/SW_early_life_telomeres_tables_and_figures_v9.docx
+++ b/Manuscript/SW_early_life_telomeres_tables_and_figures_v9.docx
@@ -103,7 +103,7 @@
         <w:rPr>
           <w:b/>
         </w:rPr>
-        <w:t xml:space="preserve">(A,B)</w:t>
+        <w:t xml:space="preserve">(A)</w:t>
       </w:r>
       <w:r>
         <w:t xml:space="preserve"> </w:t>
@@ -118,73 +118,13 @@
         <w:rPr>
           <w:b/>
         </w:rPr>
-        <w:t xml:space="preserve">(C,D)</w:t>
-      </w:r>
-      <w:r>
-        <w:t xml:space="preserve"> </w:t>
-      </w:r>
-      <w:r>
-        <w:t xml:space="preserve">data (see Fig. 1 and main text for details). Points and error bars represent mean and standard error telomere length for all birds born in each summer (blue) or winter (red) breeding season. In</w:t>
-      </w:r>
-      <w:r>
-        <w:t xml:space="preserve"> </w:t>
-      </w:r>
-      <w:r>
-        <w:rPr>
-          <w:b/>
-        </w:rPr>
-        <w:t xml:space="preserve">A</w:t>
-      </w:r>
-      <w:r>
-        <w:t xml:space="preserve"> </w:t>
-      </w:r>
-      <w:r>
-        <w:t xml:space="preserve">and</w:t>
-      </w:r>
-      <w:r>
-        <w:t xml:space="preserve"> </w:t>
-      </w:r>
-      <w:r>
-        <w:rPr>
-          <w:b/>
-        </w:rPr>
-        <w:t xml:space="preserve">C</w:t>
-      </w:r>
-      <w:r>
-        <w:t xml:space="preserve"> </w:t>
-      </w:r>
-      <w:r>
-        <w:t xml:space="preserve">points are ordered temporally, while in</w:t>
-      </w:r>
-      <w:r>
-        <w:t xml:space="preserve"> </w:t>
-      </w:r>
-      <w:r>
-        <w:rPr>
-          <w:b/>
-        </w:rPr>
-        <w:t xml:space="preserve">B</w:t>
-      </w:r>
-      <w:r>
-        <w:t xml:space="preserve"> </w:t>
-      </w:r>
-      <w:r>
-        <w:t xml:space="preserve">and</w:t>
-      </w:r>
-      <w:r>
-        <w:t xml:space="preserve"> </w:t>
-      </w:r>
-      <w:r>
-        <w:rPr>
-          <w:b/>
-        </w:rPr>
-        <w:t xml:space="preserve">D</w:t>
-      </w:r>
-      <w:r>
-        <w:t xml:space="preserve"> </w:t>
-      </w:r>
-      <w:r>
-        <w:t xml:space="preserve">telomere length/loss for each season is plotted against island-wide food availability. Lines and shaded areas represent fitted values and 95% confidence limits from a linear regression.</w:t>
+        <w:t xml:space="preserve">(B)</w:t>
+      </w:r>
+      <w:r>
+        <w:t xml:space="preserve"> </w:t>
+      </w:r>
+      <w:r>
+        <w:t xml:space="preserve">data (see Fig. 1 and main text for details). Points and error bars represent mean and standard error telomere length for all birds born in each summer (black) or winter (greey) breeding season, in relation to island-wide food availability. Trend lines represent fitted values from a linear regression.</w:t>
       </w:r>
     </w:p>
     <w:p>
@@ -345,7 +285,7 @@
         <w:t xml:space="preserve"> </w:t>
       </w:r>
       <w:r>
-        <w:t xml:space="preserve">Temporal variation in early-life telomere dynamics and lifespan in the Seychelles warbler, based on cross-sectional</w:t>
+        <w:t xml:space="preserve">Temporal, cohort-level variation in early-life telomere dynamics and lifespan in the Seychelles warbler, based on cross-sectional</w:t>
       </w:r>
       <w:r>
         <w:t xml:space="preserve"> </w:t>
@@ -453,7 +393,7 @@
       <w:r>
         <w:drawing>
           <wp:inline>
-            <wp:extent cx="5440680" cy="8161020"/>
+            <wp:extent cx="4610100" cy="8305800"/>
             <wp:effectExtent b="0" l="0" r="0" t="0"/>
             <wp:docPr descr="" id="1" name="Picture"/>
             <a:graphic>
@@ -474,7 +414,7 @@
                   <pic:spPr bwMode="auto">
                     <a:xfrm>
                       <a:off x="0" y="0"/>
-                      <a:ext cx="5440680" cy="8161020"/>
+                      <a:ext cx="4610100" cy="8305800"/>
                     </a:xfrm>
                     <a:prstGeom prst="rect">
                       <a:avLst/>
@@ -510,7 +450,7 @@
       <w:r>
         <w:drawing>
           <wp:inline>
-            <wp:extent cx="5440680" cy="5440680"/>
+            <wp:extent cx="4610100" cy="8305800"/>
             <wp:effectExtent b="0" l="0" r="0" t="0"/>
             <wp:docPr descr="" id="1" name="Picture"/>
             <a:graphic>
@@ -531,7 +471,7 @@
                   <pic:spPr bwMode="auto">
                     <a:xfrm>
                       <a:off x="0" y="0"/>
-                      <a:ext cx="5440680" cy="5440680"/>
+                      <a:ext cx="4610100" cy="8305800"/>
                     </a:xfrm>
                     <a:prstGeom prst="rect">
                       <a:avLst/>
@@ -779,6 +719,7 @@
       </w:r>
     </w:p>
     <w:sectPr>
+      <w:footerReference w:type="default" r:id="rId8"/>
       <w:pgSz w:w="12240" w:h="15840"/>
       <w:pgMar w:top="1440" w:right="1440" w:bottom="1440" w:left="1440" w:header="720" w:footer="720" w:gutter="0"/>
       <w:lnNumType w:countBy="1" w:restart="continuous"/>
@@ -787,6 +728,59 @@
     </w:sectPr>
   </w:body>
 </w:document>
+</file>
+
+<file path=word/footer1.xml><?xml version="1.0" encoding="utf-8"?>
+<w:ftr xmlns:wpc="http://schemas.microsoft.com/office/word/2010/wordprocessingCanvas" xmlns:mc="http://schemas.openxmlformats.org/markup-compatibility/2006" xmlns:o="urn:schemas-microsoft-com:office:office" xmlns:r="http://schemas.openxmlformats.org/officeDocument/2006/relationships" xmlns:m="http://schemas.openxmlformats.org/officeDocument/2006/math" xmlns:v="urn:schemas-microsoft-com:vml" xmlns:wp14="http://schemas.microsoft.com/office/word/2010/wordprocessingDrawing" xmlns:wp="http://schemas.openxmlformats.org/drawingml/2006/wordprocessingDrawing" xmlns:w10="urn:schemas-microsoft-com:office:word" xmlns:w="http://schemas.openxmlformats.org/wordprocessingml/2006/main" xmlns:w14="http://schemas.microsoft.com/office/word/2010/wordml" xmlns:w15="http://schemas.microsoft.com/office/word/2012/wordml" xmlns:wpg="http://schemas.microsoft.com/office/word/2010/wordprocessingGroup" xmlns:wpi="http://schemas.microsoft.com/office/word/2010/wordprocessingInk" xmlns:wne="http://schemas.microsoft.com/office/word/2006/wordml" xmlns:wps="http://schemas.microsoft.com/office/word/2010/wordprocessingShape" mc:Ignorable="w14 w15 wp14">
+  <w:sdt>
+    <w:sdtPr>
+      <w:id w:val="350537310"/>
+      <w:docPartObj>
+        <w:docPartGallery w:val="Page Numbers (Bottom of Page)"/>
+        <w:docPartUnique/>
+      </w:docPartObj>
+    </w:sdtPr>
+    <w:sdtEndPr>
+      <w:rPr>
+        <w:noProof/>
+      </w:rPr>
+    </w:sdtEndPr>
+    <w:sdtContent>
+      <w:p>
+        <w:pPr>
+          <w:pStyle w:val="Footer"/>
+          <w:jc w:val="right"/>
+        </w:pPr>
+        <w:r>
+          <w:fldChar w:fldCharType="begin"/>
+        </w:r>
+        <w:r>
+          <w:instrText xml:space="preserve"> PAGE   \* MERGEFORMAT </w:instrText>
+        </w:r>
+        <w:r>
+          <w:fldChar w:fldCharType="separate"/>
+        </w:r>
+        <w:r>
+          <w:rPr>
+            <w:noProof/>
+          </w:rPr>
+          <w:t>2</w:t>
+        </w:r>
+        <w:r>
+          <w:rPr>
+            <w:noProof/>
+          </w:rPr>
+          <w:fldChar w:fldCharType="end"/>
+        </w:r>
+      </w:p>
+    </w:sdtContent>
+  </w:sdt>
+  <w:p>
+    <w:pPr>
+      <w:pStyle w:val="Footer"/>
+    </w:pPr>
+  </w:p>
+</w:ftr>
 </file>
 
 <file path=word/footnotes.xml><?xml version="1.0" encoding="utf-8"?>
@@ -980,7 +974,7 @@
     </w:lvl>
   </w:abstractNum>
   <w:abstractNum w:abstractNumId="990">
-    <w:nsid w:val="51f8ca05"/>
+    <w:nsid w:val="51676fcc"/>
     <w:multiLevelType w:val="multilevel"/>
     <w:lvl w:ilvl="0">
       <w:numFmt w:val="bullet"/>
@@ -1107,7 +1101,7 @@
     <w:lsdException w:name="footnote text" w:semiHidden="1" w:unhideWhenUsed="1"/>
     <w:lsdException w:name="annotation text" w:semiHidden="1" w:unhideWhenUsed="1"/>
     <w:lsdException w:name="header" w:semiHidden="1" w:unhideWhenUsed="1"/>
-    <w:lsdException w:name="footer" w:semiHidden="1" w:unhideWhenUsed="1"/>
+    <w:lsdException w:name="footer" w:semiHidden="1" w:uiPriority="99" w:unhideWhenUsed="1"/>
     <w:lsdException w:name="index heading" w:semiHidden="1" w:unhideWhenUsed="1"/>
     <w:lsdException w:name="caption" w:semiHidden="1" w:unhideWhenUsed="1"/>
     <w:lsdException w:name="table of figures" w:semiHidden="1" w:unhideWhenUsed="1"/>
@@ -1876,6 +1870,48 @@
     <w:semiHidden/>
     <w:unhideWhenUsed/>
     <w:rsid w:val="00457276"/>
+  </w:style>
+  <w:style w:type="paragraph" w:styleId="Header">
+    <w:name w:val="header"/>
+    <w:basedOn w:val="Normal"/>
+    <w:link w:val="HeaderChar"/>
+    <w:unhideWhenUsed/>
+    <w:rsid w:val="00EA3EEA"/>
+    <w:pPr>
+      <w:tabs>
+        <w:tab w:val="center" w:pos="4513"/>
+        <w:tab w:val="right" w:pos="9026"/>
+      </w:tabs>
+      <w:spacing w:before="0" w:after="0"/>
+    </w:pPr>
+  </w:style>
+  <w:style w:type="character" w:customStyle="1" w:styleId="HeaderChar">
+    <w:name w:val="Header Char"/>
+    <w:basedOn w:val="DefaultParagraphFont"/>
+    <w:link w:val="Header"/>
+    <w:rsid w:val="00EA3EEA"/>
+  </w:style>
+  <w:style w:type="paragraph" w:styleId="Footer">
+    <w:name w:val="footer"/>
+    <w:basedOn w:val="Normal"/>
+    <w:link w:val="FooterChar"/>
+    <w:uiPriority w:val="99"/>
+    <w:unhideWhenUsed/>
+    <w:rsid w:val="00EA3EEA"/>
+    <w:pPr>
+      <w:tabs>
+        <w:tab w:val="center" w:pos="4513"/>
+        <w:tab w:val="right" w:pos="9026"/>
+      </w:tabs>
+      <w:spacing w:before="0" w:after="0"/>
+    </w:pPr>
+  </w:style>
+  <w:style w:type="character" w:customStyle="1" w:styleId="FooterChar">
+    <w:name w:val="Footer Char"/>
+    <w:basedOn w:val="DefaultParagraphFont"/>
+    <w:link w:val="Footer"/>
+    <w:uiPriority w:val="99"/>
+    <w:rsid w:val="00EA3EEA"/>
   </w:style>
   <w:style w:type="paragraph" w:customStyle="1" w:styleId="SourceCode">
     <w:name w:val="Source Code"/>

</xml_diff>

<commit_message>
Changes before sending to DSR
</commit_message>
<xml_diff>
--- a/Manuscript/SW_early_life_telomeres_tables_and_figures_v9.docx
+++ b/Manuscript/SW_early_life_telomeres_tables_and_figures_v9.docx
@@ -124,7 +124,7 @@
         <w:t xml:space="preserve"> </w:t>
       </w:r>
       <w:r>
-        <w:t xml:space="preserve">data (see Fig. 1 and main text for details). Points and error bars represent mean and standard error telomere length for all birds born in each summer (black) or winter (greey) breeding season, in relation to island-wide food availability. Trend lines represent fitted values from a linear regression.</w:t>
+        <w:t xml:space="preserve">data (see Fig. 1 and main text for details). Points and error bars represent mean and standard error telomere length for all birds born in each summer (black) or winter (grey) breeding season, in relation to island-wide food availability. Trend lines represent fitted values from a linear regression.</w:t>
       </w:r>
     </w:p>
     <w:p>
@@ -177,7 +177,7 @@
         <w:rPr>
           <w:b/>
         </w:rPr>
-        <w:t xml:space="preserve">c</w:t>
+        <w:t xml:space="preserve">C</w:t>
       </w:r>
       <w:r>
         <w:t xml:space="preserve"> </w:t>
@@ -215,7 +215,7 @@
         <w:t xml:space="preserve"> </w:t>
       </w:r>
       <w:r>
-        <w:t xml:space="preserve">s.e., and the line and shaded areas from</w:t>
+        <w:t xml:space="preserve">s.e., and the trend line in</w:t>
       </w:r>
       <w:r>
         <w:t xml:space="preserve"> </w:t>
@@ -230,7 +230,7 @@
         <w:t xml:space="preserve"> </w:t>
       </w:r>
       <w:r>
-        <w:t xml:space="preserve">represent fitted values and 95% confidence limits from a linear regression.</w:t>
+        <w:t xml:space="preserve">represents fitted values from a linear regression.</w:t>
       </w:r>
     </w:p>
     <w:p>
@@ -285,7 +285,7 @@
         <w:t xml:space="preserve"> </w:t>
       </w:r>
       <w:r>
-        <w:t xml:space="preserve">Temporal, cohort-level variation in early-life telomere dynamics and lifespan in the Seychelles warbler, based on cross-sectional</w:t>
+        <w:t xml:space="preserve">Cohort-level variation in early-life telomere dynamics and lifespan in the Seychelles warbler, based on cross-sectional</w:t>
       </w:r>
       <w:r>
         <w:t xml:space="preserve"> </w:t>
@@ -332,7 +332,7 @@
         <w:t xml:space="preserve"> </w:t>
       </w:r>
       <w:r>
-        <w:t xml:space="preserve">s.e., respectively.</w:t>
+        <w:t xml:space="preserve">s.e., respectively, of all birds born in each summer (black) or winter (grey) breeding season.</w:t>
       </w:r>
     </w:p>
     <w:p>
@@ -974,7 +974,7 @@
     </w:lvl>
   </w:abstractNum>
   <w:abstractNum w:abstractNumId="990">
-    <w:nsid w:val="51676fcc"/>
+    <w:nsid w:val="a22ddedf"/>
     <w:multiLevelType w:val="multilevel"/>
     <w:lvl w:ilvl="0">
       <w:numFmt w:val="bullet"/>

</xml_diff>

<commit_message>
Updates before sending to Kat
</commit_message>
<xml_diff>
--- a/Manuscript/SW_early_life_telomeres_tables_and_figures_v9.docx
+++ b/Manuscript/SW_early_life_telomeres_tables_and_figures_v9.docx
@@ -38,7 +38,7 @@
         <w:t xml:space="preserve"> </w:t>
       </w:r>
       <w:r>
-        <w:t xml:space="preserve">s.e.) and age Seychelles warblers, based on cross-sectional</w:t>
+        <w:t xml:space="preserve">s.e.) and age in Seychelles warblers, based on cross-sectional</w:t>
       </w:r>
       <w:r>
         <w:t xml:space="preserve"> </w:t>
@@ -80,7 +80,7 @@
         <w:t xml:space="preserve">B</w:t>
       </w:r>
       <w:r>
-        <w:t xml:space="preserve">, telomere loss is a standardised and corrected rate (see methods for details) based on the difference in telomere length from the sample taken from birds in their first year of life, and the first available sampling as an adult. Values above zero indicate telomere shortening in early life.</w:t>
+        <w:t xml:space="preserve">, telomere loss is a standardised and corrected rate (see methods for details) based on the difference in telomere length from the sample taken from birds in their first year of life, and the first available sample as an adult. Values above zero indicate telomere shortening in early life.</w:t>
       </w:r>
     </w:p>
     <w:p>
@@ -124,7 +124,7 @@
         <w:t xml:space="preserve"> </w:t>
       </w:r>
       <w:r>
-        <w:t xml:space="preserve">data (see Fig. 1 and main text for details). Points and error bars represent mean and standard error telomere length for all birds born in each summer (black) or winter (grey) breeding season, in relation to island-wide food availability. Trend lines represent fitted values from a linear regression.</w:t>
+        <w:t xml:space="preserve">data (see Fig. 1 and main text for details). Points and error bars represent mean and standard error telomere length for all birds born in each main (black) or minor (grey) breeding season, in relation to island-wide food availability. Lines and shaded areas represent fitted values and 95% confidence limits from a linear regression.</w:t>
       </w:r>
     </w:p>
     <w:p>
@@ -138,7 +138,7 @@
         <w:t xml:space="preserve"> </w:t>
       </w:r>
       <w:r>
-        <w:t xml:space="preserve">Factors affecting telomere length in Seychelles warbler chicks.</w:t>
+        <w:t xml:space="preserve">Factors affecting early-life telomere length in Seychelles warblers at the individual level, within seasons.</w:t>
       </w:r>
       <w:r>
         <w:t xml:space="preserve"> </w:t>
@@ -153,7 +153,7 @@
         <w:t xml:space="preserve"> </w:t>
       </w:r>
       <w:r>
-        <w:t xml:space="preserve">Model averaged estimates and 95% confidence intervals for all explanatory terms used in a linear model with telomere length as the response variable. Numbers in brackets are the relative importance of each term in the top model set (see main text for details; TQ = territory quality).</w:t>
+        <w:t xml:space="preserve">Model averaged estimates and 95% confidence intervals for alxplanatory terms used in a linear model with telomere length as the response variable. Numbers in brackets are the relative importance of each term in the top model set (see main text for details; TQ = territory quality).</w:t>
       </w:r>
       <w:r>
         <w:t xml:space="preserve"> </w:t>
@@ -177,13 +177,13 @@
         <w:rPr>
           <w:b/>
         </w:rPr>
-        <w:t xml:space="preserve">C</w:t>
-      </w:r>
-      <w:r>
-        <w:t xml:space="preserve"> </w:t>
-      </w:r>
-      <w:r>
-        <w:t xml:space="preserve">tarsus length in relation to raw telomere length. Points and error bars in</w:t>
+        <w:t xml:space="preserve">c</w:t>
+      </w:r>
+      <w:r>
+        <w:t xml:space="preserve"> </w:t>
+      </w:r>
+      <w:r>
+        <w:t xml:space="preserve">tarsus length in relation to raw telomere length in nestlings (black, solid lines) and fledglings (grey, dashed lines). Points and error bars in</w:t>
       </w:r>
       <w:r>
         <w:t xml:space="preserve"> </w:t>
@@ -215,7 +215,7 @@
         <w:t xml:space="preserve"> </w:t>
       </w:r>
       <w:r>
-        <w:t xml:space="preserve">s.e., and the trend line in</w:t>
+        <w:t xml:space="preserve">s.e., and the line and shaded areas from</w:t>
       </w:r>
       <w:r>
         <w:t xml:space="preserve"> </w:t>
@@ -230,7 +230,7 @@
         <w:t xml:space="preserve"> </w:t>
       </w:r>
       <w:r>
-        <w:t xml:space="preserve">represents fitted values from a linear regression.</w:t>
+        <w:t xml:space="preserve">represent fitted values and 95% confidence limits from a linear regression.</w:t>
       </w:r>
     </w:p>
     <w:p>
@@ -244,48 +244,7 @@
         <w:t xml:space="preserve"> </w:t>
       </w:r>
       <w:r>
-        <w:t xml:space="preserve">Factors affecting telomere length in Seychelles warblers fledglings</w:t>
-      </w:r>
-      <w:r>
-        <w:t xml:space="preserve"> </w:t>
-      </w:r>
-      <w:r>
-        <w:rPr>
-          <w:b/>
-        </w:rPr>
-        <w:t xml:space="preserve">(A)</w:t>
-      </w:r>
-      <w:r>
-        <w:t xml:space="preserve"> </w:t>
-      </w:r>
-      <w:r>
-        <w:t xml:space="preserve">and subadults</w:t>
-      </w:r>
-      <w:r>
-        <w:t xml:space="preserve"> </w:t>
-      </w:r>
-      <w:r>
-        <w:rPr>
-          <w:b/>
-        </w:rPr>
-        <w:t xml:space="preserve">(B)</w:t>
-      </w:r>
-      <w:r>
-        <w:t xml:space="preserve">. Points and error bars represent model averaged estimates and 95% confidence intervals for all explanatory terms used in a linear model with telomere length as the response variable. Numbers in brackets are the relative importance of each term in the top model set (see main text for details; TQ = territory quality).</w:t>
-      </w:r>
-    </w:p>
-    <w:p>
-      <w:r>
-        <w:rPr>
-          <w:b/>
-        </w:rPr>
-        <w:t xml:space="preserve">Figure 5</w:t>
-      </w:r>
-      <w:r>
-        <w:t xml:space="preserve"> </w:t>
-      </w:r>
-      <w:r>
-        <w:t xml:space="preserve">Cohort-level variation in early-life telomere dynamics and lifespan in the Seychelles warbler, based on cross-sectional</w:t>
+        <w:t xml:space="preserve">Temporal, cohort-level variation in early-life telomere dynamics and lifespan in the Seychelles warbler, based on cross-sectional</w:t>
       </w:r>
       <w:r>
         <w:t xml:space="preserve"> </w:t>
@@ -332,7 +291,7 @@
         <w:t xml:space="preserve"> </w:t>
       </w:r>
       <w:r>
-        <w:t xml:space="preserve">s.e., respectively, of all birds born in each summer (black) or winter (grey) breeding season.</w:t>
+        <w:t xml:space="preserve">s.e., respectively, of all birds born in each main (black) or minor (grey) breeding season. Lines and shaded areas represent fitted values and 95% confidence limits from a linear regression.</w:t>
       </w:r>
     </w:p>
     <w:p>
@@ -340,13 +299,13 @@
         <w:rPr>
           <w:b/>
         </w:rPr>
-        <w:t xml:space="preserve">Figure 6</w:t>
-      </w:r>
-      <w:r>
-        <w:t xml:space="preserve"> </w:t>
-      </w:r>
-      <w:r>
-        <w:t xml:space="preserve">Kaplan-Meier curves showing the relationship between telomere length and survival in chick (</w:t>
+        <w:t xml:space="preserve">Figure 5</w:t>
+      </w:r>
+      <w:r>
+        <w:t xml:space="preserve"> </w:t>
+      </w:r>
+      <w:r>
+        <w:t xml:space="preserve">Kaplan-Meier curves showing the relationship between telomere length and survival for individual Seychelles warblers measured as chicks (</w:t>
       </w:r>
       <w:r>
         <w:rPr>
@@ -355,7 +314,7 @@
         <w:t xml:space="preserve">A</w:t>
       </w:r>
       <w:r>
-        <w:t xml:space="preserve">), fledgling (</w:t>
+        <w:t xml:space="preserve">), and fledglings (</w:t>
       </w:r>
       <w:r>
         <w:rPr>
@@ -364,16 +323,7 @@
         <w:t xml:space="preserve">B</w:t>
       </w:r>
       <w:r>
-        <w:t xml:space="preserve">) and sub-adult (</w:t>
-      </w:r>
-      <w:r>
-        <w:rPr>
-          <w:b/>
-        </w:rPr>
-        <w:t xml:space="preserve">C</w:t>
-      </w:r>
-      <w:r>
-        <w:t xml:space="preserve">) Seychelles warblers. Telomere length is binned into groups here for visualisation purposes only (long and short = greater than or less than median telomere length, repectively).</w:t>
+        <w:t xml:space="preserve">). Telomere length is binned into groups here for visualisation purposes only (long and short = greater than or less than median telomere length, repectively).</w:t>
       </w:r>
     </w:p>
     <w:p>
@@ -554,17 +504,14 @@
     </w:p>
     <w:p>
       <w:r>
-        <w:rPr>
-          <w:b/>
-        </w:rPr>
-        <w:t xml:space="preserve">Figure 4</w:t>
+        <w:t xml:space="preserve">*Figure 4**</w:t>
       </w:r>
     </w:p>
     <w:p>
       <w:r>
         <w:drawing>
           <wp:inline>
-            <wp:extent cx="4610100" cy="8305800"/>
+            <wp:extent cx="3695700" cy="7391400"/>
             <wp:effectExtent b="0" l="0" r="0" t="0"/>
             <wp:docPr descr="" id="1" name="Picture"/>
             <a:graphic>
@@ -585,7 +532,7 @@
                   <pic:spPr bwMode="auto">
                     <a:xfrm>
                       <a:off x="0" y="0"/>
-                      <a:ext cx="4610100" cy="8305800"/>
+                      <a:ext cx="3695700" cy="7391400"/>
                     </a:xfrm>
                     <a:prstGeom prst="rect">
                       <a:avLst/>
@@ -643,63 +590,6 @@
                     <a:xfrm>
                       <a:off x="0" y="0"/>
                       <a:ext cx="3695700" cy="7391400"/>
-                    </a:xfrm>
-                    <a:prstGeom prst="rect">
-                      <a:avLst/>
-                    </a:prstGeom>
-                    <a:noFill/>
-                    <a:ln w="9525">
-                      <a:noFill/>
-                      <a:headEnd/>
-                      <a:tailEnd/>
-                    </a:ln>
-                  </pic:spPr>
-                </pic:pic>
-              </a:graphicData>
-            </a:graphic>
-          </wp:inline>
-        </w:drawing>
-      </w:r>
-    </w:p>
-    <w:p>
-      <w:r>
-        <w:t xml:space="preserve">PAGEBREAK</w:t>
-      </w:r>
-    </w:p>
-    <w:p>
-      <w:r>
-        <w:rPr>
-          <w:b/>
-        </w:rPr>
-        <w:t xml:space="preserve">Figure 6</w:t>
-      </w:r>
-    </w:p>
-    <w:p>
-      <w:r>
-        <w:drawing>
-          <wp:inline>
-            <wp:extent cx="3695700" cy="8305800"/>
-            <wp:effectExtent b="0" l="0" r="0" t="0"/>
-            <wp:docPr descr="" id="1" name="Picture"/>
-            <a:graphic>
-              <a:graphicData uri="http://schemas.openxmlformats.org/drawingml/2006/picture">
-                <pic:pic>
-                  <pic:nvPicPr>
-                    <pic:cNvPr descr="../Figures/Figure%206-1.png" id="0" name="Picture"/>
-                    <pic:cNvPicPr>
-                      <a:picLocks noChangeArrowheads="1" noChangeAspect="1"/>
-                    </pic:cNvPicPr>
-                  </pic:nvPicPr>
-                  <pic:blipFill>
-                    <a:blip r:embed="rId26"/>
-                    <a:stretch>
-                      <a:fillRect/>
-                    </a:stretch>
-                  </pic:blipFill>
-                  <pic:spPr bwMode="auto">
-                    <a:xfrm>
-                      <a:off x="0" y="0"/>
-                      <a:ext cx="3695700" cy="8305800"/>
                     </a:xfrm>
                     <a:prstGeom prst="rect">
                       <a:avLst/>
@@ -764,7 +654,7 @@
           <w:rPr>
             <w:noProof/>
           </w:rPr>
-          <w:t>2</w:t>
+          <w:t>1</w:t>
         </w:r>
         <w:r>
           <w:rPr>
@@ -974,7 +864,7 @@
     </w:lvl>
   </w:abstractNum>
   <w:abstractNum w:abstractNumId="990">
-    <w:nsid w:val="a22ddedf"/>
+    <w:nsid w:val="969f7c26"/>
     <w:multiLevelType w:val="multilevel"/>
     <w:lvl w:ilvl="0">
       <w:numFmt w:val="bullet"/>
@@ -1415,8 +1305,9 @@
   <w:style w:type="paragraph" w:default="1" w:styleId="Normal">
     <w:name w:val="Normal"/>
     <w:qFormat/>
+    <w:rsid w:val="00E218BF"/>
     <w:pPr>
-      <w:spacing w:before="180" w:after="180"/>
+      <w:spacing w:before="180" w:after="180" w:line="480" w:lineRule="auto"/>
     </w:pPr>
   </w:style>
   <w:style w:type="paragraph" w:styleId="Heading1">

</xml_diff>